<commit_message>
Removed successfully completed label from documentation
</commit_message>
<xml_diff>
--- a/doh_modsxml_uploader_user_documentation.docx
+++ b/doh_modsxml_uploader_user_documentation.docx
@@ -2262,7 +2262,7 @@
         <w:rPr>
           <w:lang w:val="en-US"/>
         </w:rPr>
-        <w:t>This element is a progress bar that indicates the aggregate uploading progress. That is, it will go up as rows are processed, not taking into account whether it was successful or not. However, when the uploading process starts, there will be text underneath this bar indicating how many programs were successfully uploaded:</w:t>
+        <w:t>This element is a progress bar that indicates the aggregate uploading progress. That is, it will go up as rows are processed, not taking into account whether it was successful or not:</w:t>
       </w:r>
     </w:p>
     <w:p>
@@ -2322,6 +2322,8 @@
     <w:p>
       <w:pPr>
         <w:rPr>
+          <w:b/>
+          <w:bCs/>
           <w:lang w:val="en-US"/>
         </w:rPr>
       </w:pPr>
@@ -2341,43 +2343,27 @@
         <w:rPr>
           <w:lang w:val="en-US"/>
         </w:rPr>
-        <w:t xml:space="preserve">the progress bar reached 100% as all rows were processed. However, the successfully uploaded remained at 4/5 </w:t>
-      </w:r>
-      <w:r>
-        <w:rPr>
-          <w:lang w:val="en-US"/>
-        </w:rPr>
-        <w:t>due to</w:t>
-      </w:r>
-      <w:r>
-        <w:rPr>
-          <w:lang w:val="en-US"/>
-        </w:rPr>
-        <w:t xml:space="preserve"> the single failed row.</w:t>
-      </w:r>
-      <w:r>
-        <w:rPr>
-          <w:lang w:val="en-US"/>
-        </w:rPr>
-        <w:t xml:space="preserve"> Note that there is a bug with the successfully uploaded, and it is not entirely accurate sometimes (a single row might report that it successfully updated more than once which can cause the number to be incorrect)</w:t>
-      </w:r>
-      <w:r>
-        <w:rPr>
-          <w:lang w:val="en-US"/>
-        </w:rPr>
-        <w:t xml:space="preserve"> </w:t>
-      </w:r>
-      <w:r>
-        <w:rPr>
-          <w:lang w:val="en-US"/>
-        </w:rPr>
-        <w:t>If this occurs excessively, it should be reported</w:t>
-      </w:r>
-      <w:r>
-        <w:rPr>
-          <w:lang w:val="en-US"/>
-        </w:rPr>
-        <w:t>.</w:t>
+        <w:t>the progress bar reached 100% as all rows were processed.</w:t>
+      </w:r>
+      <w:r>
+        <w:rPr>
+          <w:lang w:val="en-US"/>
+        </w:rPr>
+        <w:br/>
+      </w:r>
+      <w:r>
+        <w:rPr>
+          <w:lang w:val="en-US"/>
+        </w:rPr>
+        <w:br/>
+      </w:r>
+      <w:r>
+        <w:rPr>
+          <w:b/>
+          <w:bCs/>
+          <w:lang w:val="en-US"/>
+        </w:rPr>
+        <w:t>Note: The successfully uploaded text has been removed from the program as it was not accurate some of the time, which can lead to confusion.</w:t>
       </w:r>
       <w:bookmarkStart w:id="0" w:name="_GoBack"/>
       <w:bookmarkEnd w:id="0"/>
@@ -2474,6 +2460,7 @@
           <w:bCs/>
           <w:lang w:val="en-US"/>
         </w:rPr>
+        <w:lastRenderedPageBreak/>
         <w:t>part 2: solving issues / errors</w:t>
       </w:r>
     </w:p>
@@ -2934,6 +2921,7 @@
         <w:rPr>
           <w:lang w:val="en-US"/>
         </w:rPr>
+        <w:lastRenderedPageBreak/>
         <w:t>A red row</w:t>
       </w:r>
     </w:p>
@@ -3280,6 +3268,7 @@
           <w:bCs/>
           <w:lang w:val="en-US"/>
         </w:rPr>
+        <w:lastRenderedPageBreak/>
         <w:t>Part 3: improving the program</w:t>
       </w:r>
     </w:p>
@@ -3446,7 +3435,21 @@
         <w:rPr>
           <w:lang w:val="en-US"/>
         </w:rPr>
-        <w:t xml:space="preserve">A Google Sheet by the name “DOH_tech_improvement” </w:t>
+        <w:t>A Google Sheet by the name “</w:t>
+      </w:r>
+      <w:proofErr w:type="spellStart"/>
+      <w:r>
+        <w:rPr>
+          <w:lang w:val="en-US"/>
+        </w:rPr>
+        <w:t>DOH_tech_improvement</w:t>
+      </w:r>
+      <w:proofErr w:type="spellEnd"/>
+      <w:r>
+        <w:rPr>
+          <w:lang w:val="en-US"/>
+        </w:rPr>
+        <w:t xml:space="preserve">” </w:t>
       </w:r>
       <w:r>
         <w:rPr>
@@ -5715,7 +5718,7 @@
 </file>
 
 <file path=customXml/itemProps2.xml><?xml version="1.0" encoding="utf-8"?>
-<ds:datastoreItem xmlns:ds="http://schemas.openxmlformats.org/officeDocument/2006/customXml" ds:itemID="{8B94B7AD-C299-4512-9DC0-9D6642C2A651}">
+<ds:datastoreItem xmlns:ds="http://schemas.openxmlformats.org/officeDocument/2006/customXml" ds:itemID="{98BE88E8-984E-47DA-B781-09E5B314C2D6}">
   <ds:schemaRefs>
     <ds:schemaRef ds:uri="http://schemas.openxmlformats.org/officeDocument/2006/bibliography"/>
   </ds:schemaRefs>

</xml_diff>